<commit_message>
Done Implementation and releses Westminster Skin Consultation Manager V 1.0
</commit_message>
<xml_diff>
--- a/Test Cases.docx
+++ b/Test Cases.docx
@@ -2,6 +2,781 @@
 <file path=word/document.xml><?xml version="1.0" encoding="utf-8"?>
 <w:document xmlns:wpc="http://schemas.microsoft.com/office/word/2010/wordprocessingCanvas" xmlns:cx="http://schemas.microsoft.com/office/drawing/2014/chartex" xmlns:cx1="http://schemas.microsoft.com/office/drawing/2015/9/8/chartex" xmlns:cx2="http://schemas.microsoft.com/office/drawing/2015/10/21/chartex" xmlns:cx3="http://schemas.microsoft.com/office/drawing/2016/5/9/chartex" xmlns:cx4="http://schemas.microsoft.com/office/drawing/2016/5/10/chartex" xmlns:cx5="http://schemas.microsoft.com/office/drawing/2016/5/11/chartex" xmlns:cx6="http://schemas.microsoft.com/office/drawing/2016/5/12/chartex" xmlns:cx7="http://schemas.microsoft.com/office/drawing/2016/5/13/chartex" xmlns:cx8="http://schemas.microsoft.com/office/drawing/2016/5/14/chartex" xmlns:mc="http://schemas.openxmlformats.org/markup-compatibility/2006" xmlns:aink="http://schemas.microsoft.com/office/drawing/2016/ink" xmlns:am3d="http://schemas.microsoft.com/office/drawing/2017/model3d" xmlns:o="urn:schemas-microsoft-com:office:office" xmlns:oel="http://schemas.microsoft.com/office/2019/extlst" xmlns:r="http://schemas.openxmlformats.org/officeDocument/2006/relationships" xmlns:m="http://schemas.openxmlformats.org/officeDocument/2006/math" xmlns:v="urn:schemas-microsoft-com:vml" xmlns:wp14="http://schemas.microsoft.com/office/word/2010/wordprocessingDrawing" xmlns:wp="http://schemas.openxmlformats.org/drawingml/2006/wordprocessingDrawing" xmlns:w10="urn:schemas-microsoft-com:office:word" xmlns:w="http://schemas.openxmlformats.org/wordprocessingml/2006/main" xmlns:w14="http://schemas.microsoft.com/office/word/2010/wordml" xmlns:w15="http://schemas.microsoft.com/office/word/2012/wordml" xmlns:w16cex="http://schemas.microsoft.com/office/word/2018/wordml/cex" xmlns:w16cid="http://schemas.microsoft.com/office/word/2016/wordml/cid" xmlns:w16="http://schemas.microsoft.com/office/word/2018/wordml" xmlns:w16sdtdh="http://schemas.microsoft.com/office/word/2020/wordml/sdtdatahash" xmlns:w16se="http://schemas.microsoft.com/office/word/2015/wordml/symex" xmlns:wpg="http://schemas.microsoft.com/office/word/2010/wordprocessingGroup" xmlns:wpi="http://schemas.microsoft.com/office/word/2010/wordprocessingInk" xmlns:wne="http://schemas.microsoft.com/office/word/2006/wordml" xmlns:wps="http://schemas.microsoft.com/office/word/2010/wordprocessingShape" mc:Ignorable="w14 w15 w16se w16cid w16 w16cex w16sdtdh wp14">
   <w:body>
+    <w:p>
+      <w:pPr>
+        <w:spacing w:line="276" w:lineRule="auto"/>
+        <w:jc w:val="center"/>
+        <w:rPr>
+          <w:noProof/>
+          <w:sz w:val="56"/>
+          <w:szCs w:val="56"/>
+        </w:rPr>
+      </w:pPr>
+      <w:r>
+        <w:rPr>
+          <w:noProof/>
+          <w:sz w:val="48"/>
+          <w:szCs w:val="48"/>
+        </w:rPr>
+        <w:drawing>
+          <wp:anchor distT="0" distB="0" distL="114300" distR="114300" simplePos="0" relativeHeight="251659264" behindDoc="0" locked="0" layoutInCell="1" allowOverlap="1" wp14:anchorId="35B55F52" wp14:editId="36C0D9BD">
+            <wp:simplePos x="0" y="0"/>
+            <wp:positionH relativeFrom="margin">
+              <wp:align>center</wp:align>
+            </wp:positionH>
+            <wp:positionV relativeFrom="margin">
+              <wp:align>top</wp:align>
+            </wp:positionV>
+            <wp:extent cx="3846830" cy="863600"/>
+            <wp:effectExtent l="0" t="0" r="1270" b="0"/>
+            <wp:wrapSquare wrapText="bothSides"/>
+            <wp:docPr id="8" name="Picture 8" descr="Text&#10;&#10;Description automatically generated with medium confidence"/>
+            <wp:cNvGraphicFramePr>
+              <a:graphicFrameLocks xmlns:a="http://schemas.openxmlformats.org/drawingml/2006/main" noChangeAspect="1"/>
+            </wp:cNvGraphicFramePr>
+            <a:graphic xmlns:a="http://schemas.openxmlformats.org/drawingml/2006/main">
+              <a:graphicData uri="http://schemas.openxmlformats.org/drawingml/2006/picture">
+                <pic:pic xmlns:pic="http://schemas.openxmlformats.org/drawingml/2006/picture">
+                  <pic:nvPicPr>
+                    <pic:cNvPr id="8" name="Picture 8" descr="Text&#10;&#10;Description automatically generated with medium confidence"/>
+                    <pic:cNvPicPr/>
+                  </pic:nvPicPr>
+                  <pic:blipFill>
+                    <a:blip r:embed="rId5">
+                      <a:extLst>
+                        <a:ext uri="{28A0092B-C50C-407E-A947-70E740481C1C}">
+                          <a14:useLocalDpi xmlns:a14="http://schemas.microsoft.com/office/drawing/2010/main" val="0"/>
+                        </a:ext>
+                      </a:extLst>
+                    </a:blip>
+                    <a:stretch>
+                      <a:fillRect/>
+                    </a:stretch>
+                  </pic:blipFill>
+                  <pic:spPr>
+                    <a:xfrm>
+                      <a:off x="0" y="0"/>
+                      <a:ext cx="3846830" cy="863600"/>
+                    </a:xfrm>
+                    <a:prstGeom prst="rect">
+                      <a:avLst/>
+                    </a:prstGeom>
+                  </pic:spPr>
+                </pic:pic>
+              </a:graphicData>
+            </a:graphic>
+            <wp14:sizeRelH relativeFrom="page">
+              <wp14:pctWidth>0</wp14:pctWidth>
+            </wp14:sizeRelH>
+            <wp14:sizeRelV relativeFrom="page">
+              <wp14:pctHeight>0</wp14:pctHeight>
+            </wp14:sizeRelV>
+          </wp:anchor>
+        </w:drawing>
+      </w:r>
+    </w:p>
+    <w:p>
+      <w:pPr>
+        <w:spacing w:line="276" w:lineRule="auto"/>
+        <w:jc w:val="center"/>
+        <w:rPr>
+          <w:noProof/>
+          <w:sz w:val="56"/>
+          <w:szCs w:val="56"/>
+        </w:rPr>
+      </w:pPr>
+    </w:p>
+    <w:p>
+      <w:pPr>
+        <w:spacing w:line="276" w:lineRule="auto"/>
+        <w:jc w:val="center"/>
+        <w:rPr>
+          <w:noProof/>
+          <w:sz w:val="56"/>
+          <w:szCs w:val="56"/>
+        </w:rPr>
+      </w:pPr>
+    </w:p>
+    <w:p>
+      <w:pPr>
+        <w:spacing w:line="276" w:lineRule="auto"/>
+        <w:jc w:val="center"/>
+        <w:rPr>
+          <w:noProof/>
+          <w:sz w:val="56"/>
+          <w:szCs w:val="56"/>
+        </w:rPr>
+      </w:pPr>
+      <w:r>
+        <w:rPr>
+          <w:noProof/>
+          <w:sz w:val="56"/>
+          <w:szCs w:val="56"/>
+        </w:rPr>
+        <w:t>Informatics Institute of Technology</w:t>
+      </w:r>
+    </w:p>
+    <w:p>
+      <w:pPr>
+        <w:spacing w:line="276" w:lineRule="auto"/>
+        <w:jc w:val="center"/>
+        <w:rPr>
+          <w:noProof/>
+          <w:sz w:val="48"/>
+          <w:szCs w:val="48"/>
+        </w:rPr>
+      </w:pPr>
+      <w:r>
+        <w:rPr>
+          <w:noProof/>
+          <w:sz w:val="48"/>
+          <w:szCs w:val="48"/>
+          <w:lang w:val="en-US"/>
+        </w:rPr>
+        <w:t>c</w:t>
+      </w:r>
+      <w:r>
+        <w:rPr>
+          <w:noProof/>
+          <w:sz w:val="48"/>
+          <w:szCs w:val="48"/>
+        </w:rPr>
+        <w:t xml:space="preserve">ollobarates with </w:t>
+      </w:r>
+    </w:p>
+    <w:p>
+      <w:pPr>
+        <w:spacing w:line="276" w:lineRule="auto"/>
+        <w:jc w:val="center"/>
+        <w:rPr>
+          <w:noProof/>
+          <w:sz w:val="56"/>
+          <w:szCs w:val="56"/>
+        </w:rPr>
+      </w:pPr>
+      <w:r>
+        <w:rPr>
+          <w:noProof/>
+          <w:sz w:val="56"/>
+          <w:szCs w:val="56"/>
+        </w:rPr>
+        <w:t>University Of Westminister</w:t>
+      </w:r>
+    </w:p>
+    <w:p>
+      <w:pPr>
+        <w:pStyle w:val="NormalWeb"/>
+        <w:shd w:val="clear" w:color="auto" w:fill="FFFFFF"/>
+        <w:spacing w:line="276" w:lineRule="auto"/>
+        <w:jc w:val="center"/>
+        <w:rPr>
+          <w:rFonts w:ascii="TimesNewRomanPSMT" w:hAnsi="TimesNewRomanPSMT"/>
+          <w:color w:val="232323"/>
+          <w:sz w:val="48"/>
+          <w:szCs w:val="48"/>
+          <w:lang w:val="en-US"/>
+        </w:rPr>
+      </w:pPr>
+      <w:r>
+        <w:rPr>
+          <w:rFonts w:ascii="TimesNewRomanPSMT" w:hAnsi="TimesNewRomanPSMT"/>
+          <w:color w:val="232323"/>
+          <w:sz w:val="48"/>
+          <w:szCs w:val="48"/>
+          <w:lang w:val="en-US"/>
+        </w:rPr>
+        <w:t>Database Systems</w:t>
+      </w:r>
+    </w:p>
+    <w:p>
+      <w:pPr>
+        <w:spacing w:line="276" w:lineRule="auto"/>
+        <w:jc w:val="center"/>
+        <w:rPr>
+          <w:sz w:val="48"/>
+          <w:szCs w:val="48"/>
+          <w:lang w:val="en-US"/>
+        </w:rPr>
+      </w:pPr>
+      <w:r>
+        <w:rPr>
+          <w:sz w:val="48"/>
+          <w:szCs w:val="48"/>
+          <w:lang w:val="en-US"/>
+        </w:rPr>
+        <w:t>5</w:t>
+      </w:r>
+      <w:r>
+        <w:rPr>
+          <w:sz w:val="48"/>
+          <w:szCs w:val="48"/>
+        </w:rPr>
+        <w:t>COSC0</w:t>
+      </w:r>
+      <w:r>
+        <w:rPr>
+          <w:sz w:val="48"/>
+          <w:szCs w:val="48"/>
+          <w:lang w:val="en-US"/>
+        </w:rPr>
+        <w:t>20</w:t>
+      </w:r>
+      <w:r>
+        <w:rPr>
+          <w:sz w:val="48"/>
+          <w:szCs w:val="48"/>
+        </w:rPr>
+        <w:t>C.</w:t>
+      </w:r>
+      <w:r>
+        <w:rPr>
+          <w:sz w:val="48"/>
+          <w:szCs w:val="48"/>
+          <w:lang w:val="en-US"/>
+        </w:rPr>
+        <w:t>1</w:t>
+      </w:r>
+    </w:p>
+    <w:p>
+      <w:pPr>
+        <w:spacing w:line="276" w:lineRule="auto"/>
+        <w:rPr>
+          <w:sz w:val="56"/>
+          <w:szCs w:val="56"/>
+        </w:rPr>
+      </w:pPr>
+    </w:p>
+    <w:p>
+      <w:pPr>
+        <w:spacing w:line="276" w:lineRule="auto"/>
+        <w:jc w:val="center"/>
+        <w:rPr>
+          <w:sz w:val="56"/>
+          <w:szCs w:val="56"/>
+        </w:rPr>
+      </w:pPr>
+      <w:r>
+        <w:rPr>
+          <w:sz w:val="56"/>
+          <w:szCs w:val="56"/>
+        </w:rPr>
+        <w:t>Coursework</w:t>
+      </w:r>
+    </w:p>
+    <w:p>
+      <w:pPr>
+        <w:spacing w:line="276" w:lineRule="auto"/>
+        <w:jc w:val="center"/>
+        <w:rPr>
+          <w:b/>
+          <w:bCs/>
+          <w:color w:val="000000" w:themeColor="text1"/>
+          <w:sz w:val="52"/>
+          <w:szCs w:val="52"/>
+          <w:lang w:val="en-US"/>
+        </w:rPr>
+      </w:pPr>
+      <w:r>
+        <w:rPr>
+          <w:b/>
+          <w:bCs/>
+          <w:color w:val="000000" w:themeColor="text1"/>
+          <w:sz w:val="52"/>
+          <w:szCs w:val="52"/>
+          <w:lang w:val="en-US"/>
+        </w:rPr>
+        <w:t>Part – A and B</w:t>
+      </w:r>
+    </w:p>
+    <w:p>
+      <w:pPr>
+        <w:spacing w:line="276" w:lineRule="auto"/>
+        <w:jc w:val="center"/>
+        <w:rPr>
+          <w:noProof/>
+          <w:sz w:val="32"/>
+          <w:szCs w:val="32"/>
+          <w:lang w:val="en-US"/>
+        </w:rPr>
+      </w:pPr>
+    </w:p>
+    <w:p>
+      <w:pPr>
+        <w:spacing w:line="276" w:lineRule="auto"/>
+        <w:jc w:val="center"/>
+        <w:rPr>
+          <w:noProof/>
+          <w:sz w:val="32"/>
+          <w:szCs w:val="32"/>
+          <w:lang w:val="en-US"/>
+        </w:rPr>
+      </w:pPr>
+    </w:p>
+    <w:p>
+      <w:pPr>
+        <w:spacing w:line="276" w:lineRule="auto"/>
+        <w:jc w:val="center"/>
+        <w:rPr>
+          <w:noProof/>
+          <w:sz w:val="32"/>
+          <w:szCs w:val="32"/>
+          <w:lang w:val="en-US"/>
+        </w:rPr>
+      </w:pPr>
+    </w:p>
+    <w:p>
+      <w:pPr>
+        <w:spacing w:line="276" w:lineRule="auto"/>
+        <w:jc w:val="center"/>
+        <w:rPr>
+          <w:noProof/>
+          <w:sz w:val="32"/>
+          <w:szCs w:val="32"/>
+          <w:lang w:val="en-US"/>
+        </w:rPr>
+      </w:pPr>
+    </w:p>
+    <w:p>
+      <w:pPr>
+        <w:spacing w:line="276" w:lineRule="auto"/>
+        <w:jc w:val="center"/>
+        <w:rPr>
+          <w:noProof/>
+          <w:sz w:val="32"/>
+          <w:szCs w:val="32"/>
+          <w:lang w:val="en-US"/>
+        </w:rPr>
+      </w:pPr>
+      <w:r>
+        <w:rPr>
+          <w:noProof/>
+          <w:sz w:val="32"/>
+          <w:szCs w:val="32"/>
+          <w:lang w:val="en-US"/>
+        </w:rPr>
+        <w:t>Ananda Isuru Ariyarathna</w:t>
+      </w:r>
+    </w:p>
+    <w:p>
+      <w:pPr>
+        <w:spacing w:line="276" w:lineRule="auto"/>
+        <w:jc w:val="center"/>
+        <w:rPr>
+          <w:noProof/>
+          <w:sz w:val="32"/>
+          <w:szCs w:val="32"/>
+        </w:rPr>
+      </w:pPr>
+      <w:r>
+        <w:rPr>
+          <w:noProof/>
+          <w:sz w:val="32"/>
+          <w:szCs w:val="32"/>
+        </w:rPr>
+        <w:t>Uow Number – w1869302</w:t>
+      </w:r>
+    </w:p>
+    <w:p>
+      <w:pPr>
+        <w:spacing w:line="276" w:lineRule="auto"/>
+        <w:jc w:val="center"/>
+        <w:rPr>
+          <w:noProof/>
+          <w:sz w:val="32"/>
+          <w:szCs w:val="32"/>
+          <w:lang w:val="en-US"/>
+        </w:rPr>
+      </w:pPr>
+      <w:r>
+        <w:rPr>
+          <w:noProof/>
+          <w:sz w:val="32"/>
+          <w:szCs w:val="32"/>
+        </w:rPr>
+        <w:t>IIT Number –</w:t>
+      </w:r>
+      <w:r>
+        <w:rPr>
+          <w:noProof/>
+          <w:sz w:val="32"/>
+          <w:szCs w:val="32"/>
+          <w:lang w:val="en-US"/>
+        </w:rPr>
+        <w:t xml:space="preserve"> 20210062</w:t>
+      </w:r>
+    </w:p>
+    <w:p/>
+    <w:sdt>
+      <w:sdtPr>
+        <w:id w:val="-1894181578"/>
+        <w:docPartObj>
+          <w:docPartGallery w:val="Table of Contents"/>
+          <w:docPartUnique/>
+        </w:docPartObj>
+      </w:sdtPr>
+      <w:sdtEndPr>
+        <w:rPr>
+          <w:rFonts w:asciiTheme="minorHAnsi" w:eastAsiaTheme="minorHAnsi" w:hAnsiTheme="minorHAnsi" w:cstheme="minorBidi"/>
+          <w:noProof/>
+          <w:color w:val="auto"/>
+          <w:sz w:val="24"/>
+          <w:szCs w:val="24"/>
+          <w:lang w:val="en-LK"/>
+        </w:rPr>
+      </w:sdtEndPr>
+      <w:sdtContent>
+        <w:p>
+          <w:pPr>
+            <w:pStyle w:val="TOCHeading"/>
+          </w:pPr>
+          <w:r>
+            <w:t>Table of Contents</w:t>
+          </w:r>
+        </w:p>
+        <w:p>
+          <w:pPr>
+            <w:pStyle w:val="TOC1"/>
+            <w:tabs>
+              <w:tab w:val="right" w:leader="dot" w:pos="10456"/>
+            </w:tabs>
+            <w:rPr>
+              <w:rFonts w:eastAsiaTheme="minorEastAsia" w:cstheme="minorBidi"/>
+              <w:b w:val="0"/>
+              <w:bCs w:val="0"/>
+              <w:i w:val="0"/>
+              <w:iCs w:val="0"/>
+              <w:noProof/>
+              <w:lang w:eastAsia="en-GB"/>
+            </w:rPr>
+          </w:pPr>
+          <w:r>
+            <w:rPr>
+              <w:b w:val="0"/>
+              <w:bCs w:val="0"/>
+            </w:rPr>
+            <w:fldChar w:fldCharType="begin"/>
+          </w:r>
+          <w:r>
+            <w:instrText xml:space="preserve"> TOC \o "1-3" \h \z \u </w:instrText>
+          </w:r>
+          <w:r>
+            <w:rPr>
+              <w:b w:val="0"/>
+              <w:bCs w:val="0"/>
+            </w:rPr>
+            <w:fldChar w:fldCharType="separate"/>
+          </w:r>
+          <w:hyperlink w:anchor="_Toc124083734" w:history="1">
+            <w:r>
+              <w:rPr>
+                <w:rStyle w:val="Hyperlink"/>
+                <w:noProof/>
+                <w:lang w:val="en-US"/>
+              </w:rPr>
+              <w:t>GENERAL</w:t>
+            </w:r>
+            <w:r>
+              <w:rPr>
+                <w:noProof/>
+                <w:webHidden/>
+              </w:rPr>
+              <w:tab/>
+            </w:r>
+            <w:r>
+              <w:rPr>
+                <w:noProof/>
+                <w:webHidden/>
+              </w:rPr>
+              <w:fldChar w:fldCharType="begin"/>
+            </w:r>
+            <w:r>
+              <w:rPr>
+                <w:noProof/>
+                <w:webHidden/>
+              </w:rPr>
+              <w:instrText xml:space="preserve"> PAGEREF _Toc124083734 \h </w:instrText>
+            </w:r>
+            <w:r>
+              <w:rPr>
+                <w:noProof/>
+                <w:webHidden/>
+              </w:rPr>
+            </w:r>
+            <w:r>
+              <w:rPr>
+                <w:noProof/>
+                <w:webHidden/>
+              </w:rPr>
+              <w:fldChar w:fldCharType="separate"/>
+            </w:r>
+            <w:r>
+              <w:rPr>
+                <w:noProof/>
+                <w:webHidden/>
+              </w:rPr>
+              <w:t>2</w:t>
+            </w:r>
+            <w:r>
+              <w:rPr>
+                <w:noProof/>
+                <w:webHidden/>
+              </w:rPr>
+              <w:fldChar w:fldCharType="end"/>
+            </w:r>
+          </w:hyperlink>
+        </w:p>
+        <w:p>
+          <w:pPr>
+            <w:pStyle w:val="TOC1"/>
+            <w:tabs>
+              <w:tab w:val="right" w:leader="dot" w:pos="10456"/>
+            </w:tabs>
+            <w:rPr>
+              <w:rFonts w:eastAsiaTheme="minorEastAsia" w:cstheme="minorBidi"/>
+              <w:b w:val="0"/>
+              <w:bCs w:val="0"/>
+              <w:i w:val="0"/>
+              <w:iCs w:val="0"/>
+              <w:noProof/>
+              <w:lang w:eastAsia="en-GB"/>
+            </w:rPr>
+          </w:pPr>
+          <w:hyperlink w:anchor="_Toc124083735" w:history="1">
+            <w:r>
+              <w:rPr>
+                <w:rStyle w:val="Hyperlink"/>
+                <w:noProof/>
+                <w:lang w:val="en-US"/>
+              </w:rPr>
+              <w:t>DOCTORS</w:t>
+            </w:r>
+            <w:r>
+              <w:rPr>
+                <w:noProof/>
+                <w:webHidden/>
+              </w:rPr>
+              <w:tab/>
+            </w:r>
+            <w:r>
+              <w:rPr>
+                <w:noProof/>
+                <w:webHidden/>
+              </w:rPr>
+              <w:fldChar w:fldCharType="begin"/>
+            </w:r>
+            <w:r>
+              <w:rPr>
+                <w:noProof/>
+                <w:webHidden/>
+              </w:rPr>
+              <w:instrText xml:space="preserve"> PAGEREF _Toc124083735 \h </w:instrText>
+            </w:r>
+            <w:r>
+              <w:rPr>
+                <w:noProof/>
+                <w:webHidden/>
+              </w:rPr>
+            </w:r>
+            <w:r>
+              <w:rPr>
+                <w:noProof/>
+                <w:webHidden/>
+              </w:rPr>
+              <w:fldChar w:fldCharType="separate"/>
+            </w:r>
+            <w:r>
+              <w:rPr>
+                <w:noProof/>
+                <w:webHidden/>
+              </w:rPr>
+              <w:t>2</w:t>
+            </w:r>
+            <w:r>
+              <w:rPr>
+                <w:noProof/>
+                <w:webHidden/>
+              </w:rPr>
+              <w:fldChar w:fldCharType="end"/>
+            </w:r>
+          </w:hyperlink>
+        </w:p>
+        <w:p>
+          <w:pPr>
+            <w:pStyle w:val="TOC1"/>
+            <w:tabs>
+              <w:tab w:val="right" w:leader="dot" w:pos="10456"/>
+            </w:tabs>
+            <w:rPr>
+              <w:rFonts w:eastAsiaTheme="minorEastAsia" w:cstheme="minorBidi"/>
+              <w:b w:val="0"/>
+              <w:bCs w:val="0"/>
+              <w:i w:val="0"/>
+              <w:iCs w:val="0"/>
+              <w:noProof/>
+              <w:lang w:eastAsia="en-GB"/>
+            </w:rPr>
+          </w:pPr>
+          <w:hyperlink w:anchor="_Toc124083736" w:history="1">
+            <w:r>
+              <w:rPr>
+                <w:rStyle w:val="Hyperlink"/>
+                <w:noProof/>
+                <w:lang w:val="en-US"/>
+              </w:rPr>
+              <w:t>PATIENTS</w:t>
+            </w:r>
+            <w:r>
+              <w:rPr>
+                <w:noProof/>
+                <w:webHidden/>
+              </w:rPr>
+              <w:tab/>
+            </w:r>
+            <w:r>
+              <w:rPr>
+                <w:noProof/>
+                <w:webHidden/>
+              </w:rPr>
+              <w:fldChar w:fldCharType="begin"/>
+            </w:r>
+            <w:r>
+              <w:rPr>
+                <w:noProof/>
+                <w:webHidden/>
+              </w:rPr>
+              <w:instrText xml:space="preserve"> PAGEREF _Toc124083736 \h </w:instrText>
+            </w:r>
+            <w:r>
+              <w:rPr>
+                <w:noProof/>
+                <w:webHidden/>
+              </w:rPr>
+            </w:r>
+            <w:r>
+              <w:rPr>
+                <w:noProof/>
+                <w:webHidden/>
+              </w:rPr>
+              <w:fldChar w:fldCharType="separate"/>
+            </w:r>
+            <w:r>
+              <w:rPr>
+                <w:noProof/>
+                <w:webHidden/>
+              </w:rPr>
+              <w:t>7</w:t>
+            </w:r>
+            <w:r>
+              <w:rPr>
+                <w:noProof/>
+                <w:webHidden/>
+              </w:rPr>
+              <w:fldChar w:fldCharType="end"/>
+            </w:r>
+          </w:hyperlink>
+        </w:p>
+        <w:p>
+          <w:pPr>
+            <w:pStyle w:val="TOC1"/>
+            <w:tabs>
+              <w:tab w:val="right" w:leader="dot" w:pos="10456"/>
+            </w:tabs>
+            <w:rPr>
+              <w:rFonts w:eastAsiaTheme="minorEastAsia" w:cstheme="minorBidi"/>
+              <w:b w:val="0"/>
+              <w:bCs w:val="0"/>
+              <w:i w:val="0"/>
+              <w:iCs w:val="0"/>
+              <w:noProof/>
+              <w:lang w:eastAsia="en-GB"/>
+            </w:rPr>
+          </w:pPr>
+          <w:hyperlink w:anchor="_Toc124083737" w:history="1">
+            <w:r>
+              <w:rPr>
+                <w:rStyle w:val="Hyperlink"/>
+                <w:noProof/>
+                <w:lang w:val="en-US"/>
+              </w:rPr>
+              <w:t>CONSULTATION</w:t>
+            </w:r>
+            <w:r>
+              <w:rPr>
+                <w:noProof/>
+                <w:webHidden/>
+              </w:rPr>
+              <w:tab/>
+            </w:r>
+            <w:r>
+              <w:rPr>
+                <w:noProof/>
+                <w:webHidden/>
+              </w:rPr>
+              <w:fldChar w:fldCharType="begin"/>
+            </w:r>
+            <w:r>
+              <w:rPr>
+                <w:noProof/>
+                <w:webHidden/>
+              </w:rPr>
+              <w:instrText xml:space="preserve"> PAGEREF _Toc124083737 \h </w:instrText>
+            </w:r>
+            <w:r>
+              <w:rPr>
+                <w:noProof/>
+                <w:webHidden/>
+              </w:rPr>
+            </w:r>
+            <w:r>
+              <w:rPr>
+                <w:noProof/>
+                <w:webHidden/>
+              </w:rPr>
+              <w:fldChar w:fldCharType="separate"/>
+            </w:r>
+            <w:r>
+              <w:rPr>
+                <w:noProof/>
+                <w:webHidden/>
+              </w:rPr>
+              <w:t>8</w:t>
+            </w:r>
+            <w:r>
+              <w:rPr>
+                <w:noProof/>
+                <w:webHidden/>
+              </w:rPr>
+              <w:fldChar w:fldCharType="end"/>
+            </w:r>
+          </w:hyperlink>
+        </w:p>
+        <w:p>
+          <w:r>
+            <w:rPr>
+              <w:b/>
+              <w:bCs/>
+              <w:noProof/>
+            </w:rPr>
+            <w:fldChar w:fldCharType="end"/>
+          </w:r>
+        </w:p>
+      </w:sdtContent>
+    </w:sdt>
+    <w:p>
+      <w:pPr>
+        <w:spacing w:line="276" w:lineRule="auto"/>
+        <w:jc w:val="center"/>
+        <w:rPr>
+          <w:noProof/>
+          <w:sz w:val="48"/>
+          <w:szCs w:val="48"/>
+        </w:rPr>
+      </w:pPr>
+      <w:r>
+        <w:lastRenderedPageBreak/>
+        <w:br w:type="page"/>
+      </w:r>
+    </w:p>
     <w:tbl>
       <w:tblPr>
         <w:tblStyle w:val="TableGrid"/>
@@ -40,6 +815,7 @@
                 <w:bCs/>
                 <w:lang w:val="en-US"/>
               </w:rPr>
+              <w:lastRenderedPageBreak/>
               <w:t>Test No</w:t>
             </w:r>
           </w:p>
@@ -162,6 +938,39 @@
               </w:rPr>
               <w:t>Test Result</w:t>
             </w:r>
+          </w:p>
+        </w:tc>
+      </w:tr>
+      <w:tr>
+        <w:trPr>
+          <w:trHeight w:val="707"/>
+        </w:trPr>
+        <w:tc>
+          <w:tcPr>
+            <w:tcW w:w="10768" w:type="dxa"/>
+            <w:gridSpan w:val="6"/>
+            <w:vAlign w:val="center"/>
+          </w:tcPr>
+          <w:p>
+            <w:pPr>
+              <w:pStyle w:val="Heading1"/>
+              <w:jc w:val="center"/>
+              <w:rPr>
+                <w:b/>
+                <w:bCs/>
+                <w:lang w:val="en-US"/>
+              </w:rPr>
+            </w:pPr>
+            <w:bookmarkStart w:id="0" w:name="_Toc124083734"/>
+            <w:r>
+              <w:rPr>
+                <w:b/>
+                <w:bCs/>
+                <w:lang w:val="en-US"/>
+              </w:rPr>
+              <w:t>GENERAL</w:t>
+            </w:r>
+            <w:bookmarkEnd w:id="0"/>
           </w:p>
         </w:tc>
       </w:tr>
@@ -506,6 +1315,7 @@
           </w:tcPr>
           <w:p>
             <w:pPr>
+              <w:pStyle w:val="Heading1"/>
               <w:jc w:val="center"/>
               <w:rPr>
                 <w:b/>
@@ -513,6 +1323,7 @@
                 <w:lang w:val="en-US"/>
               </w:rPr>
             </w:pPr>
+            <w:bookmarkStart w:id="1" w:name="_Toc124083735"/>
             <w:r>
               <w:rPr>
                 <w:b/>
@@ -521,6 +1332,7 @@
               </w:rPr>
               <w:t>DOCTORS</w:t>
             </w:r>
+            <w:bookmarkEnd w:id="1"/>
           </w:p>
         </w:tc>
       </w:tr>
@@ -1185,7 +1997,7 @@
               <w:rPr>
                 <w:lang w:val="en-US"/>
               </w:rPr>
-              <w:t>Delete a doctor</w:t>
+              <w:t>Add doctor who has existing medical license number</w:t>
             </w:r>
           </w:p>
         </w:tc>
@@ -1203,20 +2015,126 @@
               <w:rPr>
                 <w:lang w:val="en-US"/>
               </w:rPr>
-              <w:t>&gt;&gt;DD</w:t>
-            </w:r>
-          </w:p>
-          <w:p>
-            <w:pPr>
-              <w:rPr>
-                <w:lang w:val="en-US"/>
-              </w:rPr>
-            </w:pPr>
-            <w:r>
-              <w:rPr>
-                <w:lang w:val="en-US"/>
-              </w:rPr>
-              <w:t>&gt;&gt; DOC1234</w:t>
+              <w:t>&gt;&gt;DA</w:t>
+            </w:r>
+          </w:p>
+          <w:p>
+            <w:pPr>
+              <w:rPr>
+                <w:lang w:val="en-US"/>
+              </w:rPr>
+            </w:pPr>
+            <w:r>
+              <w:rPr>
+                <w:lang w:val="en-US"/>
+              </w:rPr>
+              <w:t>&gt;&gt;</w:t>
+            </w:r>
+            <w:r>
+              <w:rPr>
+                <w:lang w:val="en-US"/>
+              </w:rPr>
+              <w:t>Jane</w:t>
+            </w:r>
+          </w:p>
+          <w:p>
+            <w:pPr>
+              <w:rPr>
+                <w:lang w:val="en-US"/>
+              </w:rPr>
+            </w:pPr>
+            <w:r>
+              <w:rPr>
+                <w:lang w:val="en-US"/>
+              </w:rPr>
+              <w:t>&gt;&gt;</w:t>
+            </w:r>
+            <w:r>
+              <w:rPr>
+                <w:lang w:val="en-US"/>
+              </w:rPr>
+              <w:t>Mayor</w:t>
+            </w:r>
+          </w:p>
+          <w:p>
+            <w:pPr>
+              <w:rPr>
+                <w:lang w:val="en-US"/>
+              </w:rPr>
+            </w:pPr>
+            <w:r>
+              <w:rPr>
+                <w:lang w:val="en-US"/>
+              </w:rPr>
+              <w:t>&gt;&gt;1</w:t>
+            </w:r>
+            <w:r>
+              <w:rPr>
+                <w:lang w:val="en-US"/>
+              </w:rPr>
+              <w:t>9</w:t>
+            </w:r>
+            <w:r>
+              <w:rPr>
+                <w:lang w:val="en-US"/>
+              </w:rPr>
+              <w:t>-Aug-</w:t>
+            </w:r>
+            <w:r>
+              <w:rPr>
+                <w:lang w:val="en-US"/>
+              </w:rPr>
+              <w:t>1998</w:t>
+            </w:r>
+          </w:p>
+          <w:p>
+            <w:pPr>
+              <w:rPr>
+                <w:lang w:val="en-US"/>
+              </w:rPr>
+            </w:pPr>
+            <w:r>
+              <w:rPr>
+                <w:lang w:val="en-US"/>
+              </w:rPr>
+              <w:t>&gt;&gt;07</w:t>
+            </w:r>
+            <w:r>
+              <w:rPr>
+                <w:lang w:val="en-US"/>
+              </w:rPr>
+              <w:t>7</w:t>
+            </w:r>
+            <w:r>
+              <w:rPr>
+                <w:lang w:val="en-US"/>
+              </w:rPr>
+              <w:t>20</w:t>
+            </w:r>
+            <w:r>
+              <w:rPr>
+                <w:lang w:val="en-US"/>
+              </w:rPr>
+              <w:t>345</w:t>
+            </w:r>
+            <w:r>
+              <w:rPr>
+                <w:lang w:val="en-US"/>
+              </w:rPr>
+              <w:t>20</w:t>
+            </w:r>
+          </w:p>
+          <w:p>
+            <w:pPr>
+              <w:rPr>
+                <w:lang w:val="en-US"/>
+              </w:rPr>
+            </w:pPr>
+            <w:r>
+              <w:rPr>
+                <w:lang w:val="en-US"/>
+              </w:rPr>
+              <w:t>&gt;&gt;DOC1234</w:t>
             </w:r>
           </w:p>
         </w:tc>
@@ -1226,40 +2144,7 @@
           </w:tcPr>
           <w:p>
             <w:r>
-              <w:t xml:space="preserve">Doctor </w:t>
-            </w:r>
-            <w:proofErr w:type="spellStart"/>
-            <w:r>
-              <w:rPr>
-                <w:lang w:val="en-US"/>
-              </w:rPr>
-              <w:t>Isuru</w:t>
-            </w:r>
-            <w:proofErr w:type="spellEnd"/>
-            <w:r>
-              <w:t xml:space="preserve"> </w:t>
-            </w:r>
-            <w:proofErr w:type="spellStart"/>
-            <w:r>
-              <w:rPr>
-                <w:lang w:val="en-US"/>
-              </w:rPr>
-              <w:t>Ariyarathna</w:t>
-            </w:r>
-            <w:proofErr w:type="spellEnd"/>
-            <w:r>
-              <w:t xml:space="preserve"> deleted successfully.</w:t>
-            </w:r>
-          </w:p>
-          <w:p/>
-          <w:p>
-            <w:r>
-              <w:t>Doctors Panel not loaded yet</w:t>
-            </w:r>
-          </w:p>
-          <w:p>
-            <w:r>
-              <w:t>No Doctors Available</w:t>
+              <w:t>Medical Licence Number must be unique</w:t>
             </w:r>
           </w:p>
         </w:tc>
@@ -1269,40 +2154,7 @@
           </w:tcPr>
           <w:p>
             <w:r>
-              <w:t xml:space="preserve">Doctor </w:t>
-            </w:r>
-            <w:proofErr w:type="spellStart"/>
-            <w:r>
-              <w:rPr>
-                <w:lang w:val="en-US"/>
-              </w:rPr>
-              <w:t>Isuru</w:t>
-            </w:r>
-            <w:proofErr w:type="spellEnd"/>
-            <w:r>
-              <w:t xml:space="preserve"> </w:t>
-            </w:r>
-            <w:proofErr w:type="spellStart"/>
-            <w:r>
-              <w:rPr>
-                <w:lang w:val="en-US"/>
-              </w:rPr>
-              <w:t>Ariyarathna</w:t>
-            </w:r>
-            <w:proofErr w:type="spellEnd"/>
-            <w:r>
-              <w:t xml:space="preserve"> deleted successfully.</w:t>
-            </w:r>
-          </w:p>
-          <w:p/>
-          <w:p>
-            <w:r>
-              <w:t>Doctors Panel not loaded yet</w:t>
-            </w:r>
-          </w:p>
-          <w:p>
-            <w:r>
-              <w:t>No Doctors Available</w:t>
+              <w:t>Medical Licence Number must be unique</w:t>
             </w:r>
           </w:p>
         </w:tc>
@@ -1320,13 +2172,7 @@
               <w:rPr>
                 <w:lang w:val="en-US"/>
               </w:rPr>
-              <w:t>P</w:t>
-            </w:r>
-            <w:r>
-              <w:rPr>
-                <w:lang w:val="en-US"/>
-              </w:rPr>
-              <w:t>ass</w:t>
+              <w:t>Pass</w:t>
             </w:r>
           </w:p>
         </w:tc>
@@ -1368,7 +2214,7 @@
               <w:rPr>
                 <w:lang w:val="en-US"/>
               </w:rPr>
-              <w:t>Delete a not available doctor</w:t>
+              <w:t>Delete a doctor</w:t>
             </w:r>
           </w:p>
         </w:tc>
@@ -1399,7 +2245,7 @@
               <w:rPr>
                 <w:lang w:val="en-US"/>
               </w:rPr>
-              <w:t>&gt;&gt; DOC1299</w:t>
+              <w:t>&gt;&gt; DOC1234</w:t>
             </w:r>
           </w:p>
         </w:tc>
@@ -1409,13 +2255,40 @@
           </w:tcPr>
           <w:p>
             <w:r>
-              <w:t xml:space="preserve">Doctor not found by Medical Licence Number: </w:t>
-            </w:r>
-            <w:r>
-              <w:rPr>
-                <w:lang w:val="en-US"/>
-              </w:rPr>
-              <w:t>DOC1299</w:t>
+              <w:t xml:space="preserve">Doctor </w:t>
+            </w:r>
+            <w:proofErr w:type="spellStart"/>
+            <w:r>
+              <w:rPr>
+                <w:lang w:val="en-US"/>
+              </w:rPr>
+              <w:t>Isuru</w:t>
+            </w:r>
+            <w:proofErr w:type="spellEnd"/>
+            <w:r>
+              <w:t xml:space="preserve"> </w:t>
+            </w:r>
+            <w:proofErr w:type="spellStart"/>
+            <w:r>
+              <w:rPr>
+                <w:lang w:val="en-US"/>
+              </w:rPr>
+              <w:t>Ariyarathna</w:t>
+            </w:r>
+            <w:proofErr w:type="spellEnd"/>
+            <w:r>
+              <w:t xml:space="preserve"> deleted successfully.</w:t>
+            </w:r>
+          </w:p>
+          <w:p/>
+          <w:p>
+            <w:r>
+              <w:t>Doctors Panel not loaded yet</w:t>
+            </w:r>
+          </w:p>
+          <w:p>
+            <w:r>
+              <w:t>No Doctors Available</w:t>
             </w:r>
           </w:p>
         </w:tc>
@@ -1425,13 +2298,40 @@
           </w:tcPr>
           <w:p>
             <w:r>
-              <w:t xml:space="preserve">Doctor not found by Medical Licence Number: </w:t>
-            </w:r>
-            <w:r>
-              <w:rPr>
-                <w:lang w:val="en-US"/>
-              </w:rPr>
-              <w:t>DOC1299</w:t>
+              <w:t xml:space="preserve">Doctor </w:t>
+            </w:r>
+            <w:proofErr w:type="spellStart"/>
+            <w:r>
+              <w:rPr>
+                <w:lang w:val="en-US"/>
+              </w:rPr>
+              <w:t>Isuru</w:t>
+            </w:r>
+            <w:proofErr w:type="spellEnd"/>
+            <w:r>
+              <w:t xml:space="preserve"> </w:t>
+            </w:r>
+            <w:proofErr w:type="spellStart"/>
+            <w:r>
+              <w:rPr>
+                <w:lang w:val="en-US"/>
+              </w:rPr>
+              <w:t>Ariyarathna</w:t>
+            </w:r>
+            <w:proofErr w:type="spellEnd"/>
+            <w:r>
+              <w:t xml:space="preserve"> deleted successfully.</w:t>
+            </w:r>
+          </w:p>
+          <w:p/>
+          <w:p>
+            <w:r>
+              <w:t>Doctors Panel not loaded yet</w:t>
+            </w:r>
+          </w:p>
+          <w:p>
+            <w:r>
+              <w:t>No Doctors Available</w:t>
             </w:r>
           </w:p>
         </w:tc>
@@ -1497,6 +2397,136 @@
               <w:rPr>
                 <w:lang w:val="en-US"/>
               </w:rPr>
+              <w:t>Delete a not available doctor</w:t>
+            </w:r>
+          </w:p>
+        </w:tc>
+        <w:tc>
+          <w:tcPr>
+            <w:tcW w:w="1701" w:type="dxa"/>
+          </w:tcPr>
+          <w:p>
+            <w:pPr>
+              <w:rPr>
+                <w:lang w:val="en-US"/>
+              </w:rPr>
+            </w:pPr>
+            <w:r>
+              <w:rPr>
+                <w:lang w:val="en-US"/>
+              </w:rPr>
+              <w:t>&gt;&gt;DD</w:t>
+            </w:r>
+          </w:p>
+          <w:p>
+            <w:pPr>
+              <w:rPr>
+                <w:lang w:val="en-US"/>
+              </w:rPr>
+            </w:pPr>
+            <w:r>
+              <w:rPr>
+                <w:lang w:val="en-US"/>
+              </w:rPr>
+              <w:t>&gt;&gt; DOC1299</w:t>
+            </w:r>
+          </w:p>
+        </w:tc>
+        <w:tc>
+          <w:tcPr>
+            <w:tcW w:w="2410" w:type="dxa"/>
+          </w:tcPr>
+          <w:p>
+            <w:r>
+              <w:t xml:space="preserve">Doctor not found by Medical Licence Number: </w:t>
+            </w:r>
+            <w:r>
+              <w:rPr>
+                <w:lang w:val="en-US"/>
+              </w:rPr>
+              <w:t>DOC1299</w:t>
+            </w:r>
+          </w:p>
+        </w:tc>
+        <w:tc>
+          <w:tcPr>
+            <w:tcW w:w="2378" w:type="dxa"/>
+          </w:tcPr>
+          <w:p>
+            <w:r>
+              <w:t xml:space="preserve">Doctor not found by Medical Licence Number: </w:t>
+            </w:r>
+            <w:r>
+              <w:rPr>
+                <w:lang w:val="en-US"/>
+              </w:rPr>
+              <w:t>DOC1299</w:t>
+            </w:r>
+          </w:p>
+        </w:tc>
+        <w:tc>
+          <w:tcPr>
+            <w:tcW w:w="1307" w:type="dxa"/>
+          </w:tcPr>
+          <w:p>
+            <w:pPr>
+              <w:rPr>
+                <w:lang w:val="en-US"/>
+              </w:rPr>
+            </w:pPr>
+            <w:r>
+              <w:rPr>
+                <w:lang w:val="en-US"/>
+              </w:rPr>
+              <w:t>P</w:t>
+            </w:r>
+            <w:r>
+              <w:rPr>
+                <w:lang w:val="en-US"/>
+              </w:rPr>
+              <w:t>ass</w:t>
+            </w:r>
+          </w:p>
+        </w:tc>
+      </w:tr>
+      <w:tr>
+        <w:trPr>
+          <w:trHeight w:val="307"/>
+        </w:trPr>
+        <w:tc>
+          <w:tcPr>
+            <w:tcW w:w="704" w:type="dxa"/>
+          </w:tcPr>
+          <w:p>
+            <w:pPr>
+              <w:jc w:val="center"/>
+              <w:rPr>
+                <w:lang w:val="en-US"/>
+              </w:rPr>
+            </w:pPr>
+            <w:r>
+              <w:rPr>
+                <w:lang w:val="en-US"/>
+              </w:rPr>
+              <w:lastRenderedPageBreak/>
+              <w:t>12</w:t>
+            </w:r>
+          </w:p>
+        </w:tc>
+        <w:tc>
+          <w:tcPr>
+            <w:tcW w:w="2268" w:type="dxa"/>
+          </w:tcPr>
+          <w:p>
+            <w:pPr>
+              <w:rPr>
+                <w:lang w:val="en-US"/>
+              </w:rPr>
+            </w:pPr>
+            <w:r>
+              <w:rPr>
+                <w:lang w:val="en-US"/>
+              </w:rPr>
               <w:t>Add more doctors</w:t>
             </w:r>
           </w:p>
@@ -1900,7 +2930,6 @@
           </w:tcPr>
           <w:p>
             <w:r>
-              <w:lastRenderedPageBreak/>
               <w:t>Doctor added successfully</w:t>
             </w:r>
           </w:p>
@@ -1945,7 +2974,6 @@
           </w:tcPr>
           <w:p>
             <w:r>
-              <w:lastRenderedPageBreak/>
               <w:t>Doctor added successfully</w:t>
             </w:r>
           </w:p>
@@ -1993,7 +3021,6 @@
               <w:rPr>
                 <w:lang w:val="en-US"/>
               </w:rPr>
-              <w:lastRenderedPageBreak/>
               <w:t>P</w:t>
             </w:r>
             <w:r>
@@ -2024,7 +3051,7 @@
               <w:rPr>
                 <w:lang w:val="en-US"/>
               </w:rPr>
-              <w:t>12</w:t>
+              <w:t>13</w:t>
             </w:r>
           </w:p>
         </w:tc>
@@ -2080,6 +3107,7 @@
           </w:p>
           <w:p>
             <w:r>
+              <w:lastRenderedPageBreak/>
               <w:t>Doctor 3: Name: Jhon Surname: Ruwait DOB: 12-August-2000 Age: 22 Mobile Number: 0702086820 Medical Licence Number: DOC1288 Specialisation: medical dermatology</w:t>
             </w:r>
           </w:p>
@@ -2090,6 +3118,7 @@
           </w:tcPr>
           <w:p>
             <w:r>
+              <w:lastRenderedPageBreak/>
               <w:t>Doctor 1: Name: Keran Surname: Jhavi DOB: 12-March-2000 Age: 22 Mobile Number: 0772086820 Medical Licence Number: DOC1934 Specialisation: medical dermatology</w:t>
             </w:r>
           </w:p>
@@ -2100,6 +3129,7 @@
           </w:p>
           <w:p>
             <w:r>
+              <w:lastRenderedPageBreak/>
               <w:t>Doctor 3: Name: Jhon Surname: Ruwait DOB: 12-August-2000 Age: 22 Mobile Number: 0702086820 Medical Licence Number: DOC1288 Specialisation: medical dermatology</w:t>
             </w:r>
           </w:p>
@@ -2118,6 +3148,7 @@
               <w:rPr>
                 <w:lang w:val="en-US"/>
               </w:rPr>
+              <w:lastRenderedPageBreak/>
               <w:t>P</w:t>
             </w:r>
             <w:r>
@@ -2148,7 +3179,7 @@
               <w:rPr>
                 <w:lang w:val="en-US"/>
               </w:rPr>
-              <w:t>13</w:t>
+              <w:t>14</w:t>
             </w:r>
           </w:p>
         </w:tc>
@@ -2267,8 +3298,7 @@
               <w:rPr>
                 <w:lang w:val="en-US"/>
               </w:rPr>
-              <w:lastRenderedPageBreak/>
-              <w:t>14</w:t>
+              <w:t>15</w:t>
             </w:r>
           </w:p>
         </w:tc>
@@ -2396,7 +3426,7 @@
               <w:rPr>
                 <w:lang w:val="en-US"/>
               </w:rPr>
-              <w:t>15</w:t>
+              <w:t>16</w:t>
             </w:r>
           </w:p>
         </w:tc>
@@ -2594,7 +3624,7 @@
               <w:rPr>
                 <w:lang w:val="en-US"/>
               </w:rPr>
-              <w:t>16</w:t>
+              <w:t>17</w:t>
             </w:r>
           </w:p>
         </w:tc>
@@ -2692,7 +3722,7 @@
               <w:rPr>
                 <w:lang w:val="en-US"/>
               </w:rPr>
-              <w:t>17</w:t>
+              <w:t>18</w:t>
             </w:r>
           </w:p>
         </w:tc>
@@ -2782,112 +3812,6 @@
               <w:t>Doctor added successfully</w:t>
             </w:r>
           </w:p>
-          <w:p>
-            <w:r>
-              <w:t>Doctor added successfully</w:t>
-            </w:r>
-          </w:p>
-          <w:p>
-            <w:r>
-              <w:t>Doctor added successfully</w:t>
-            </w:r>
-          </w:p>
-          <w:p>
-            <w:r>
-              <w:t>Doctor added successfully</w:t>
-            </w:r>
-          </w:p>
-          <w:p>
-            <w:r>
-              <w:t>Doctor added successfully</w:t>
-            </w:r>
-          </w:p>
-          <w:p>
-            <w:r>
-              <w:t>Doctor added successfully</w:t>
-            </w:r>
-          </w:p>
-          <w:p>
-            <w:r>
-              <w:t>Doctor added successfully</w:t>
-            </w:r>
-          </w:p>
-          <w:p>
-            <w:r>
-              <w:lastRenderedPageBreak/>
-              <w:t>Doctors loaded successfully</w:t>
-            </w:r>
-          </w:p>
-          <w:p/>
-          <w:p>
-            <w:r>
-              <w:t>Doctors sorted by surname.</w:t>
-            </w:r>
-          </w:p>
-          <w:p/>
-          <w:p>
-            <w:r>
-              <w:t>Doctor 1: Name: Kamal Surname: Bhatia DOB: 12-May-2004 Age: 19 Mobile Number: 0702010062 Medical Licence Number: ID323235 Specialisation: Cosmetic-Dermatology</w:t>
-            </w:r>
-          </w:p>
-          <w:p>
-            <w:r>
-              <w:t>Doctor 2: Name: Mary Surname: Bland DOB: 12-August-2002 Age: 21 Mobile Number: 0702010061 Medical Licence Number: ID323234 Specialisation: Paediatric-Dermatology</w:t>
-            </w:r>
-          </w:p>
-          <w:p>
-            <w:r>
-              <w:t>Doctor 3: Name: Sandra Surname: Bland DOB: 12-December-1992 Age: 31 Mobile Number: 0702010063 Medical Licence Number: ID323236 Specialisation: Surgical-Dermatology</w:t>
-            </w:r>
-          </w:p>
-          <w:p>
-            <w:r>
-              <w:t>Doctor 4: Name: Janet Surname: Bower DOB: 12-January-1997 Age: 26 Mobile Number: 0702010066 Medical Licence Number: ID323239 Specialisation: Cosmetic-Dermatology</w:t>
-            </w:r>
-          </w:p>
-          <w:p>
-            <w:r>
-              <w:t xml:space="preserve">Doctor 5: Name: Louise Surname: Daniel DOB: 12-May-1992 Age: 31 Mobile Number: 0702010067 Medical Licence </w:t>
-            </w:r>
-            <w:r>
-              <w:lastRenderedPageBreak/>
-              <w:t>Number: ID323240 Specialisation: Cosmetic-Dermatology</w:t>
-            </w:r>
-          </w:p>
-          <w:p>
-            <w:r>
-              <w:t>Doctor 6: Name: Kiran Surname: Gov DOB: 12-August-2003 Age: 20 Mobile Number: 0702010065 Medical Licence Number: ID323238 Specialisation: Medical-Dermatology</w:t>
-            </w:r>
-          </w:p>
-          <w:p>
-            <w:r>
-              <w:t>Doctor 7: Name: Anne Surname: Jenifer DOB: 12-January-2002 Age: 21 Mobile Number: 0702010060 Medical Licence Number: ID323233 Specialisation: Cosmetic-Dermatology</w:t>
-            </w:r>
-          </w:p>
-          <w:p>
-            <w:r>
-              <w:t>Doctor 8: Name: Anne Surname: Jenifer DOB: 12-January-2002 Age: 21 Mobile Number: 0702010060 Medical Licence Number: ID323233 Specialisation: Cosmetic-Dermatology</w:t>
-            </w:r>
-          </w:p>
-          <w:p>
-            <w:r>
-              <w:t>Doctor 9: Name: Samuel Surname: Mandi DOB: 12-November-1994 Age: 29 Mobile Number: 0702010064 Medical Licence Number: ID323237 Specialisation: Cosmetic-Dermatology</w:t>
-            </w:r>
-          </w:p>
-          <w:p>
-            <w:r>
-              <w:t xml:space="preserve">Doctor 10: Name: Valerie Surname: Nowell DOB: 12-February-1997 Age: 26 Mobile Number: 0702010068 Medical Licence Number: ID323241 </w:t>
-            </w:r>
-            <w:r>
-              <w:lastRenderedPageBreak/>
-              <w:t>Specialisation: Cosmetic-Dermatology</w:t>
-            </w:r>
-          </w:p>
-        </w:tc>
-        <w:tc>
-          <w:tcPr>
-            <w:tcW w:w="2378" w:type="dxa"/>
-          </w:tcPr>
           <w:p>
             <w:r>
               <w:lastRenderedPageBreak/>
@@ -2921,6 +3845,82 @@
           </w:p>
           <w:p>
             <w:r>
+              <w:t>Doctors loaded successfully</w:t>
+            </w:r>
+          </w:p>
+          <w:p/>
+          <w:p>
+            <w:r>
+              <w:t>Doctors sorted by surname.</w:t>
+            </w:r>
+          </w:p>
+          <w:p/>
+          <w:p>
+            <w:r>
+              <w:t>Doctor 1: Name: Kamal Surname: Bhatia DOB: 12-May-2004 Age: 19 Mobile Number: 0702010062 Medical Licence Number: ID323235 Specialisation: Cosmetic-Dermatology</w:t>
+            </w:r>
+          </w:p>
+          <w:p>
+            <w:r>
+              <w:t>Doctor 2: Name: Mary Surname: Bland DOB: 12-August-2002 Age: 21 Mobile Number: 0702010061 Medical Licence Number: ID323234 Specialisation: Paediatric-Dermatology</w:t>
+            </w:r>
+          </w:p>
+          <w:p>
+            <w:r>
+              <w:t>Doctor 3: Name: Sandra Surname: Bland DOB: 12-December-1992 Age: 31 Mobile Number: 0702010063 Medical Licence Number: ID323236 Specialisation: Surgical-Dermatology</w:t>
+            </w:r>
+          </w:p>
+          <w:p>
+            <w:r>
+              <w:t xml:space="preserve">Doctor 4: Name: Janet Surname: Bower DOB: 12-January-1997 Age: 26 Mobile Number: </w:t>
+            </w:r>
+            <w:r>
+              <w:lastRenderedPageBreak/>
+              <w:t>0702010066 Medical Licence Number: ID323239 Specialisation: Cosmetic-Dermatology</w:t>
+            </w:r>
+          </w:p>
+          <w:p>
+            <w:r>
+              <w:t>Doctor 5: Name: Louise Surname: Daniel DOB: 12-May-1992 Age: 31 Mobile Number: 0702010067 Medical Licence Number: ID323240 Specialisation: Cosmetic-Dermatology</w:t>
+            </w:r>
+          </w:p>
+          <w:p>
+            <w:r>
+              <w:t>Doctor 6: Name: Kiran Surname: Gov DOB: 12-August-2003 Age: 20 Mobile Number: 0702010065 Medical Licence Number: ID323238 Specialisation: Medical-Dermatology</w:t>
+            </w:r>
+          </w:p>
+          <w:p>
+            <w:r>
+              <w:t>Doctor 7: Name: Anne Surname: Jenifer DOB: 12-January-2002 Age: 21 Mobile Number: 0702010060 Medical Licence Number: ID323233 Specialisation: Cosmetic-Dermatology</w:t>
+            </w:r>
+          </w:p>
+          <w:p>
+            <w:r>
+              <w:t>Doctor 8: Name: Anne Surname: Jenifer DOB: 12-January-2002 Age: 21 Mobile Number: 0702010060 Medical Licence Number: ID323233 Specialisation: Cosmetic-Dermatology</w:t>
+            </w:r>
+          </w:p>
+          <w:p>
+            <w:r>
+              <w:t xml:space="preserve">Doctor 9: Name: Samuel Surname: Mandi DOB: 12-November-1994 Age: 29 Mobile Number: 0702010064 Medical Licence Number: </w:t>
+            </w:r>
+            <w:r>
+              <w:lastRenderedPageBreak/>
+              <w:t>ID323237 Specialisation: Cosmetic-Dermatology</w:t>
+            </w:r>
+          </w:p>
+          <w:p>
+            <w:r>
+              <w:t>Doctor 10: Name: Valerie Surname: Nowell DOB: 12-February-1997 Age: 26 Mobile Number: 0702010068 Medical Licence Number: ID323241 Specialisation: Cosmetic-Dermatology</w:t>
+            </w:r>
+          </w:p>
+        </w:tc>
+        <w:tc>
+          <w:tcPr>
+            <w:tcW w:w="2378" w:type="dxa"/>
+          </w:tcPr>
+          <w:p>
+            <w:r>
+              <w:lastRenderedPageBreak/>
               <w:t>Doctor added successfully</w:t>
             </w:r>
           </w:p>
@@ -2942,6 +3942,36 @@
           <w:p>
             <w:r>
               <w:lastRenderedPageBreak/>
+              <w:t>Doctor added successfully</w:t>
+            </w:r>
+          </w:p>
+          <w:p>
+            <w:r>
+              <w:t>Doctor added successfully</w:t>
+            </w:r>
+          </w:p>
+          <w:p>
+            <w:r>
+              <w:t>Doctor added successfully</w:t>
+            </w:r>
+          </w:p>
+          <w:p>
+            <w:r>
+              <w:t>Doctor added successfully</w:t>
+            </w:r>
+          </w:p>
+          <w:p>
+            <w:r>
+              <w:t>Doctor added successfully</w:t>
+            </w:r>
+          </w:p>
+          <w:p>
+            <w:r>
+              <w:t>Doctor added successfully</w:t>
+            </w:r>
+          </w:p>
+          <w:p>
+            <w:r>
               <w:t>Doctors loaded successfully</w:t>
             </w:r>
           </w:p>
@@ -2969,16 +3999,16 @@
           </w:p>
           <w:p>
             <w:r>
-              <w:t>Doctor 4: Name: Janet Surname: Bower DOB: 12-January-1997 Age: 26 Mobile Number: 0702010066 Medical Licence Number: ID323239 Specialisation: Cosmetic-Dermatology</w:t>
-            </w:r>
-          </w:p>
-          <w:p>
-            <w:r>
-              <w:t xml:space="preserve">Doctor 5: Name: Louise Surname: Daniel DOB: 12-May-1992 Age: 31 Mobile Number: 0702010067 </w:t>
+              <w:t xml:space="preserve">Doctor 4: Name: Janet Surname: Bower DOB: 12-January-1997 Age: 26 </w:t>
             </w:r>
             <w:r>
               <w:lastRenderedPageBreak/>
-              <w:t>Medical Licence Number: ID323240 Specialisation: Cosmetic-Dermatology</w:t>
+              <w:t>Mobile Number: 0702010066 Medical Licence Number: ID323239 Specialisation: Cosmetic-Dermatology</w:t>
+            </w:r>
+          </w:p>
+          <w:p>
+            <w:r>
+              <w:t>Doctor 5: Name: Louise Surname: Daniel DOB: 12-May-1992 Age: 31 Mobile Number: 0702010067 Medical Licence Number: ID323240 Specialisation: Cosmetic-Dermatology</w:t>
             </w:r>
           </w:p>
           <w:p>
@@ -2998,16 +4028,16 @@
           </w:p>
           <w:p>
             <w:r>
-              <w:t>Doctor 9: Name: Samuel Surname: Mandi DOB: 12-November-1994 Age: 29 Mobile Number: 0702010064 Medical Licence Number: ID323237 Specialisation: Cosmetic-Dermatology</w:t>
-            </w:r>
-          </w:p>
-          <w:p>
-            <w:r>
-              <w:t xml:space="preserve">Doctor 10: Name: Valerie Surname: Nowell DOB: 12-February-1997 Age: 26 Mobile Number: </w:t>
+              <w:t xml:space="preserve">Doctor 9: Name: Samuel Surname: Mandi DOB: 12-November-1994 Age: </w:t>
             </w:r>
             <w:r>
               <w:lastRenderedPageBreak/>
-              <w:t>0702010068 Medical Licence Number: ID323241 Specialisation: Cosmetic-Dermatology</w:t>
+              <w:t>29 Mobile Number: 0702010064 Medical Licence Number: ID323237 Specialisation: Cosmetic-Dermatology</w:t>
+            </w:r>
+          </w:p>
+          <w:p>
+            <w:r>
+              <w:t>Doctor 10: Name: Valerie Surname: Nowell DOB: 12-February-1997 Age: 26 Mobile Number: 0702010068 Medical Licence Number: ID323241 Specialisation: Cosmetic-Dermatology</w:t>
             </w:r>
           </w:p>
         </w:tc>
@@ -3043,6 +4073,7 @@
           </w:tcPr>
           <w:p>
             <w:pPr>
+              <w:pStyle w:val="Heading1"/>
               <w:jc w:val="center"/>
               <w:rPr>
                 <w:b/>
@@ -3050,6 +4081,7 @@
                 <w:lang w:val="en-US"/>
               </w:rPr>
             </w:pPr>
+            <w:bookmarkStart w:id="2" w:name="_Toc124083736"/>
             <w:r>
               <w:rPr>
                 <w:b/>
@@ -3057,8 +4089,9 @@
                 <w:lang w:val="en-US"/>
               </w:rPr>
               <w:lastRenderedPageBreak/>
-              <w:t>Patients</w:t>
-            </w:r>
+              <w:t>PATIENTS</w:t>
+            </w:r>
+            <w:bookmarkEnd w:id="2"/>
           </w:p>
         </w:tc>
       </w:tr>
@@ -3081,7 +4114,7 @@
               <w:rPr>
                 <w:lang w:val="en-US"/>
               </w:rPr>
-              <w:t>18</w:t>
+              <w:t>19</w:t>
             </w:r>
           </w:p>
         </w:tc>
@@ -3282,7 +4315,7 @@
               <w:rPr>
                 <w:lang w:val="en-US"/>
               </w:rPr>
-              <w:t>19</w:t>
+              <w:t>20</w:t>
             </w:r>
           </w:p>
         </w:tc>
@@ -3390,7 +4423,7 @@
               <w:rPr>
                 <w:lang w:val="en-US"/>
               </w:rPr>
-              <w:t>20</w:t>
+              <w:t>21</w:t>
             </w:r>
           </w:p>
         </w:tc>
@@ -3403,13 +4436,7 @@
               <w:rPr>
                 <w:lang w:val="en-US"/>
               </w:rPr>
-              <w:t xml:space="preserve">Delete a not available </w:t>
-            </w:r>
-            <w:r>
-              <w:rPr>
-                <w:lang w:val="en-US"/>
-              </w:rPr>
-              <w:t>patient</w:t>
+              <w:t>Delete a not available patient</w:t>
             </w:r>
           </w:p>
         </w:tc>
@@ -3499,7 +4526,7 @@
               <w:rPr>
                 <w:lang w:val="en-US"/>
               </w:rPr>
-              <w:t>21</w:t>
+              <w:t>22</w:t>
             </w:r>
           </w:p>
         </w:tc>
@@ -3597,7 +4624,7 @@
               <w:rPr>
                 <w:lang w:val="en-US"/>
               </w:rPr>
-              <w:t>22</w:t>
+              <w:t>23</w:t>
             </w:r>
           </w:p>
         </w:tc>
@@ -3658,6 +4685,7 @@
           </w:p>
           <w:p>
             <w:r>
+              <w:lastRenderedPageBreak/>
               <w:t>Patient Janet Bower added successfully.</w:t>
             </w:r>
           </w:p>
@@ -3688,7 +4716,6 @@
           </w:p>
           <w:p>
             <w:r>
-              <w:lastRenderedPageBreak/>
               <w:t>Patient Oliver Jannet added successfully.</w:t>
             </w:r>
           </w:p>
@@ -3740,6 +4767,7 @@
           </w:p>
           <w:p>
             <w:r>
+              <w:lastRenderedPageBreak/>
               <w:t>Patient Janet Bower added successfully.</w:t>
             </w:r>
           </w:p>
@@ -3770,7 +4798,6 @@
           </w:p>
           <w:p>
             <w:r>
-              <w:lastRenderedPageBreak/>
               <w:t>Patient Oliver Jannet added successfully.</w:t>
             </w:r>
           </w:p>
@@ -3832,6 +4859,7 @@
           </w:tcPr>
           <w:p>
             <w:pPr>
+              <w:pStyle w:val="Heading1"/>
               <w:jc w:val="center"/>
               <w:rPr>
                 <w:b/>
@@ -3839,14 +4867,16 @@
                 <w:lang w:val="en-US"/>
               </w:rPr>
             </w:pPr>
+            <w:bookmarkStart w:id="3" w:name="_Toc124083737"/>
             <w:r>
               <w:rPr>
                 <w:b/>
                 <w:bCs/>
                 <w:lang w:val="en-US"/>
               </w:rPr>
-              <w:t>Consultation</w:t>
-            </w:r>
+              <w:t>CONSULTATION</w:t>
+            </w:r>
+            <w:bookmarkEnd w:id="3"/>
           </w:p>
         </w:tc>
       </w:tr>
@@ -3869,7 +4899,7 @@
               <w:rPr>
                 <w:lang w:val="en-US"/>
               </w:rPr>
-              <w:t>23</w:t>
+              <w:t>24</w:t>
             </w:r>
           </w:p>
         </w:tc>
@@ -4079,7 +5109,7 @@
               <w:rPr>
                 <w:lang w:val="en-US"/>
               </w:rPr>
-              <w:t>24</w:t>
+              <w:t>25</w:t>
             </w:r>
           </w:p>
         </w:tc>
@@ -4217,7 +5247,7 @@
               <w:rPr>
                 <w:lang w:val="en-US"/>
               </w:rPr>
-              <w:t>25</w:t>
+              <w:t>26</w:t>
             </w:r>
           </w:p>
         </w:tc>
@@ -4283,6 +5313,7 @@
           </w:p>
           <w:p>
             <w:r>
+              <w:lastRenderedPageBreak/>
               <w:t xml:space="preserve">Enter Doctor ID: </w:t>
             </w:r>
           </w:p>
@@ -4323,6 +5354,7 @@
           </w:tcPr>
           <w:p>
             <w:r>
+              <w:lastRenderedPageBreak/>
               <w:t xml:space="preserve">Enter Consultation ID: </w:t>
             </w:r>
           </w:p>
@@ -4343,6 +5375,7 @@
           </w:p>
           <w:p>
             <w:r>
+              <w:lastRenderedPageBreak/>
               <w:t xml:space="preserve">Enter Doctor ID: </w:t>
             </w:r>
           </w:p>
@@ -4391,6 +5424,7 @@
               <w:rPr>
                 <w:lang w:val="en-US"/>
               </w:rPr>
+              <w:lastRenderedPageBreak/>
               <w:t>Pass</w:t>
             </w:r>
           </w:p>
@@ -4415,7 +5449,7 @@
               <w:rPr>
                 <w:lang w:val="en-US"/>
               </w:rPr>
-              <w:t>26</w:t>
+              <w:t>27</w:t>
             </w:r>
           </w:p>
         </w:tc>
@@ -4529,71 +5563,10 @@
                 <w:lang w:val="en-US"/>
               </w:rPr>
             </w:pPr>
-          </w:p>
-        </w:tc>
-        <w:tc>
-          <w:tcPr>
-            <w:tcW w:w="2268" w:type="dxa"/>
-          </w:tcPr>
-          <w:p/>
-        </w:tc>
-        <w:tc>
-          <w:tcPr>
-            <w:tcW w:w="1701" w:type="dxa"/>
-          </w:tcPr>
-          <w:p>
-            <w:pPr>
-              <w:rPr>
-                <w:lang w:val="en-US"/>
-              </w:rPr>
-            </w:pPr>
-          </w:p>
-        </w:tc>
-        <w:tc>
-          <w:tcPr>
-            <w:tcW w:w="2410" w:type="dxa"/>
-          </w:tcPr>
-          <w:p/>
-        </w:tc>
-        <w:tc>
-          <w:tcPr>
-            <w:tcW w:w="2378" w:type="dxa"/>
-          </w:tcPr>
-          <w:p/>
-        </w:tc>
-        <w:tc>
-          <w:tcPr>
-            <w:tcW w:w="1307" w:type="dxa"/>
-          </w:tcPr>
-          <w:p>
-            <w:pPr>
-              <w:rPr>
-                <w:lang w:val="en-US"/>
-              </w:rPr>
-            </w:pPr>
-          </w:p>
-        </w:tc>
-      </w:tr>
-      <w:tr>
-        <w:trPr>
-          <w:trHeight w:val="307"/>
-        </w:trPr>
-        <w:tc>
-          <w:tcPr>
-            <w:tcW w:w="704" w:type="dxa"/>
-          </w:tcPr>
-          <w:p>
-            <w:pPr>
-              <w:jc w:val="center"/>
-              <w:rPr>
-                <w:lang w:val="en-US"/>
-              </w:rPr>
-            </w:pPr>
-            <w:r>
-              <w:rPr>
-                <w:lang w:val="en-US"/>
-              </w:rPr>
-              <w:lastRenderedPageBreak/>
+            <w:r>
+              <w:rPr>
+                <w:lang w:val="en-US"/>
+              </w:rPr>
               <w:t>27</w:t>
             </w:r>
           </w:p>
@@ -4710,6 +5683,12 @@
     <w:sectPr>
       <w:pgSz w:w="11906" w:h="16838"/>
       <w:pgMar w:top="720" w:right="720" w:bottom="720" w:left="720" w:header="708" w:footer="708" w:gutter="0"/>
+      <w:pgBorders w:offsetFrom="page">
+        <w:top w:val="single" w:sz="4" w:space="24" w:color="auto"/>
+        <w:left w:val="single" w:sz="4" w:space="24" w:color="auto"/>
+        <w:bottom w:val="single" w:sz="4" w:space="24" w:color="auto"/>
+        <w:right w:val="single" w:sz="4" w:space="24" w:color="auto"/>
+      </w:pgBorders>
       <w:cols w:space="708"/>
       <w:docGrid w:linePitch="360"/>
     </w:sectPr>
@@ -5112,6 +6091,27 @@
     <w:name w:val="Normal"/>
     <w:qFormat/>
   </w:style>
+  <w:style w:type="paragraph" w:styleId="Heading1">
+    <w:name w:val="heading 1"/>
+    <w:basedOn w:val="Normal"/>
+    <w:next w:val="Normal"/>
+    <w:link w:val="Heading1Char"/>
+    <w:uiPriority w:val="9"/>
+    <w:qFormat/>
+    <w:rsid w:val="00DE35D8"/>
+    <w:pPr>
+      <w:keepNext/>
+      <w:keepLines/>
+      <w:spacing w:before="240"/>
+      <w:outlineLvl w:val="0"/>
+    </w:pPr>
+    <w:rPr>
+      <w:rFonts w:asciiTheme="majorHAnsi" w:eastAsiaTheme="majorEastAsia" w:hAnsiTheme="majorHAnsi" w:cstheme="majorBidi"/>
+      <w:color w:val="2F5496" w:themeColor="accent1" w:themeShade="BF"/>
+      <w:sz w:val="32"/>
+      <w:szCs w:val="32"/>
+    </w:rPr>
+  </w:style>
   <w:style w:type="character" w:default="1" w:styleId="DefaultParagraphFont">
     <w:name w:val="Default Paragraph Font"/>
     <w:uiPriority w:val="1"/>
@@ -5154,6 +6154,230 @@
         <w:insideV w:val="single" w:sz="4" w:space="0" w:color="auto"/>
       </w:tblBorders>
     </w:tblPr>
+  </w:style>
+  <w:style w:type="character" w:customStyle="1" w:styleId="Heading1Char">
+    <w:name w:val="Heading 1 Char"/>
+    <w:basedOn w:val="DefaultParagraphFont"/>
+    <w:link w:val="Heading1"/>
+    <w:uiPriority w:val="9"/>
+    <w:rsid w:val="00DE35D8"/>
+    <w:rPr>
+      <w:rFonts w:asciiTheme="majorHAnsi" w:eastAsiaTheme="majorEastAsia" w:hAnsiTheme="majorHAnsi" w:cstheme="majorBidi"/>
+      <w:color w:val="2F5496" w:themeColor="accent1" w:themeShade="BF"/>
+      <w:sz w:val="32"/>
+      <w:szCs w:val="32"/>
+    </w:rPr>
+  </w:style>
+  <w:style w:type="paragraph" w:styleId="NormalWeb">
+    <w:name w:val="Normal (Web)"/>
+    <w:basedOn w:val="Normal"/>
+    <w:uiPriority w:val="99"/>
+    <w:unhideWhenUsed/>
+    <w:rsid w:val="00FA3E2D"/>
+    <w:pPr>
+      <w:spacing w:before="100" w:beforeAutospacing="1" w:after="100" w:afterAutospacing="1"/>
+    </w:pPr>
+    <w:rPr>
+      <w:rFonts w:ascii="Times New Roman" w:eastAsia="Times New Roman" w:hAnsi="Times New Roman" w:cs="Times New Roman"/>
+      <w:lang w:eastAsia="en-GB"/>
+    </w:rPr>
+  </w:style>
+  <w:style w:type="paragraph" w:styleId="TOCHeading">
+    <w:name w:val="TOC Heading"/>
+    <w:basedOn w:val="Heading1"/>
+    <w:next w:val="Normal"/>
+    <w:uiPriority w:val="39"/>
+    <w:unhideWhenUsed/>
+    <w:qFormat/>
+    <w:rsid w:val="00022E4C"/>
+    <w:pPr>
+      <w:spacing w:before="480" w:line="276" w:lineRule="auto"/>
+      <w:outlineLvl w:val="9"/>
+    </w:pPr>
+    <w:rPr>
+      <w:b/>
+      <w:bCs/>
+      <w:sz w:val="28"/>
+      <w:szCs w:val="28"/>
+      <w:lang w:val="en-US"/>
+    </w:rPr>
+  </w:style>
+  <w:style w:type="paragraph" w:styleId="TOC1">
+    <w:name w:val="toc 1"/>
+    <w:basedOn w:val="Normal"/>
+    <w:next w:val="Normal"/>
+    <w:autoRedefine/>
+    <w:uiPriority w:val="39"/>
+    <w:unhideWhenUsed/>
+    <w:rsid w:val="00022E4C"/>
+    <w:pPr>
+      <w:spacing w:before="120"/>
+    </w:pPr>
+    <w:rPr>
+      <w:rFonts w:cstheme="minorHAnsi"/>
+      <w:b/>
+      <w:bCs/>
+      <w:i/>
+      <w:iCs/>
+    </w:rPr>
+  </w:style>
+  <w:style w:type="character" w:styleId="Hyperlink">
+    <w:name w:val="Hyperlink"/>
+    <w:basedOn w:val="DefaultParagraphFont"/>
+    <w:uiPriority w:val="99"/>
+    <w:unhideWhenUsed/>
+    <w:rsid w:val="00022E4C"/>
+    <w:rPr>
+      <w:color w:val="0563C1" w:themeColor="hyperlink"/>
+      <w:u w:val="single"/>
+    </w:rPr>
+  </w:style>
+  <w:style w:type="paragraph" w:styleId="TOC2">
+    <w:name w:val="toc 2"/>
+    <w:basedOn w:val="Normal"/>
+    <w:next w:val="Normal"/>
+    <w:autoRedefine/>
+    <w:uiPriority w:val="39"/>
+    <w:semiHidden/>
+    <w:unhideWhenUsed/>
+    <w:rsid w:val="00022E4C"/>
+    <w:pPr>
+      <w:spacing w:before="120"/>
+      <w:ind w:left="240"/>
+    </w:pPr>
+    <w:rPr>
+      <w:rFonts w:cstheme="minorHAnsi"/>
+      <w:b/>
+      <w:bCs/>
+      <w:sz w:val="22"/>
+      <w:szCs w:val="22"/>
+    </w:rPr>
+  </w:style>
+  <w:style w:type="paragraph" w:styleId="TOC3">
+    <w:name w:val="toc 3"/>
+    <w:basedOn w:val="Normal"/>
+    <w:next w:val="Normal"/>
+    <w:autoRedefine/>
+    <w:uiPriority w:val="39"/>
+    <w:semiHidden/>
+    <w:unhideWhenUsed/>
+    <w:rsid w:val="00022E4C"/>
+    <w:pPr>
+      <w:ind w:left="480"/>
+    </w:pPr>
+    <w:rPr>
+      <w:rFonts w:cstheme="minorHAnsi"/>
+      <w:sz w:val="20"/>
+      <w:szCs w:val="20"/>
+    </w:rPr>
+  </w:style>
+  <w:style w:type="paragraph" w:styleId="TOC4">
+    <w:name w:val="toc 4"/>
+    <w:basedOn w:val="Normal"/>
+    <w:next w:val="Normal"/>
+    <w:autoRedefine/>
+    <w:uiPriority w:val="39"/>
+    <w:semiHidden/>
+    <w:unhideWhenUsed/>
+    <w:rsid w:val="00022E4C"/>
+    <w:pPr>
+      <w:ind w:left="720"/>
+    </w:pPr>
+    <w:rPr>
+      <w:rFonts w:cstheme="minorHAnsi"/>
+      <w:sz w:val="20"/>
+      <w:szCs w:val="20"/>
+    </w:rPr>
+  </w:style>
+  <w:style w:type="paragraph" w:styleId="TOC5">
+    <w:name w:val="toc 5"/>
+    <w:basedOn w:val="Normal"/>
+    <w:next w:val="Normal"/>
+    <w:autoRedefine/>
+    <w:uiPriority w:val="39"/>
+    <w:semiHidden/>
+    <w:unhideWhenUsed/>
+    <w:rsid w:val="00022E4C"/>
+    <w:pPr>
+      <w:ind w:left="960"/>
+    </w:pPr>
+    <w:rPr>
+      <w:rFonts w:cstheme="minorHAnsi"/>
+      <w:sz w:val="20"/>
+      <w:szCs w:val="20"/>
+    </w:rPr>
+  </w:style>
+  <w:style w:type="paragraph" w:styleId="TOC6">
+    <w:name w:val="toc 6"/>
+    <w:basedOn w:val="Normal"/>
+    <w:next w:val="Normal"/>
+    <w:autoRedefine/>
+    <w:uiPriority w:val="39"/>
+    <w:semiHidden/>
+    <w:unhideWhenUsed/>
+    <w:rsid w:val="00022E4C"/>
+    <w:pPr>
+      <w:ind w:left="1200"/>
+    </w:pPr>
+    <w:rPr>
+      <w:rFonts w:cstheme="minorHAnsi"/>
+      <w:sz w:val="20"/>
+      <w:szCs w:val="20"/>
+    </w:rPr>
+  </w:style>
+  <w:style w:type="paragraph" w:styleId="TOC7">
+    <w:name w:val="toc 7"/>
+    <w:basedOn w:val="Normal"/>
+    <w:next w:val="Normal"/>
+    <w:autoRedefine/>
+    <w:uiPriority w:val="39"/>
+    <w:semiHidden/>
+    <w:unhideWhenUsed/>
+    <w:rsid w:val="00022E4C"/>
+    <w:pPr>
+      <w:ind w:left="1440"/>
+    </w:pPr>
+    <w:rPr>
+      <w:rFonts w:cstheme="minorHAnsi"/>
+      <w:sz w:val="20"/>
+      <w:szCs w:val="20"/>
+    </w:rPr>
+  </w:style>
+  <w:style w:type="paragraph" w:styleId="TOC8">
+    <w:name w:val="toc 8"/>
+    <w:basedOn w:val="Normal"/>
+    <w:next w:val="Normal"/>
+    <w:autoRedefine/>
+    <w:uiPriority w:val="39"/>
+    <w:semiHidden/>
+    <w:unhideWhenUsed/>
+    <w:rsid w:val="00022E4C"/>
+    <w:pPr>
+      <w:ind w:left="1680"/>
+    </w:pPr>
+    <w:rPr>
+      <w:rFonts w:cstheme="minorHAnsi"/>
+      <w:sz w:val="20"/>
+      <w:szCs w:val="20"/>
+    </w:rPr>
+  </w:style>
+  <w:style w:type="paragraph" w:styleId="TOC9">
+    <w:name w:val="toc 9"/>
+    <w:basedOn w:val="Normal"/>
+    <w:next w:val="Normal"/>
+    <w:autoRedefine/>
+    <w:uiPriority w:val="39"/>
+    <w:semiHidden/>
+    <w:unhideWhenUsed/>
+    <w:rsid w:val="00022E4C"/>
+    <w:pPr>
+      <w:ind w:left="1920"/>
+    </w:pPr>
+    <w:rPr>
+      <w:rFonts w:cstheme="minorHAnsi"/>
+      <w:sz w:val="20"/>
+      <w:szCs w:val="20"/>
+    </w:rPr>
   </w:style>
 </w:styles>
 </file>
@@ -5451,4 +6675,16 @@
     </a:ext>
   </a:extLst>
 </a:theme>
+</file>
+
+<file path=customXml/item1.xml><?xml version="1.0" encoding="utf-8"?>
+<b:Sources xmlns:b="http://schemas.openxmlformats.org/officeDocument/2006/bibliography" xmlns="http://schemas.openxmlformats.org/officeDocument/2006/bibliography" SelectedStyle="/APASixthEditionOfficeOnline.xsl" StyleName="APA" Version="6"/>
+</file>
+
+<file path=customXml/itemProps1.xml><?xml version="1.0" encoding="utf-8"?>
+<ds:datastoreItem xmlns:ds="http://schemas.openxmlformats.org/officeDocument/2006/customXml" ds:itemID="{BCC442BA-A1B5-6F42-9CD5-FF597F8DF944}">
+  <ds:schemaRefs>
+    <ds:schemaRef ds:uri="http://schemas.openxmlformats.org/officeDocument/2006/bibliography"/>
+  </ds:schemaRefs>
+</ds:datastoreItem>
 </file>
</xml_diff>

<commit_message>
Bug fixing V 1.01
</commit_message>
<xml_diff>
--- a/Test Cases.docx
+++ b/Test Cases.docx
@@ -751,6 +751,13 @@
           </w:hyperlink>
         </w:p>
         <w:p>
+          <w:pPr>
+            <w:rPr>
+              <w:b/>
+              <w:bCs/>
+              <w:noProof/>
+            </w:rPr>
+          </w:pPr>
           <w:r>
             <w:rPr>
               <w:b/>
@@ -763,17 +770,7 @@
       </w:sdtContent>
     </w:sdt>
     <w:p>
-      <w:pPr>
-        <w:spacing w:line="276" w:lineRule="auto"/>
-        <w:jc w:val="center"/>
-        <w:rPr>
-          <w:noProof/>
-          <w:sz w:val="48"/>
-          <w:szCs w:val="48"/>
-        </w:rPr>
-      </w:pPr>
       <w:r>
-        <w:lastRenderedPageBreak/>
         <w:br w:type="page"/>
       </w:r>
     </w:p>
@@ -6682,7 +6679,7 @@
 </file>
 
 <file path=customXml/itemProps1.xml><?xml version="1.0" encoding="utf-8"?>
-<ds:datastoreItem xmlns:ds="http://schemas.openxmlformats.org/officeDocument/2006/customXml" ds:itemID="{BCC442BA-A1B5-6F42-9CD5-FF597F8DF944}">
+<ds:datastoreItem xmlns:ds="http://schemas.openxmlformats.org/officeDocument/2006/customXml" ds:itemID="{A337B03A-18B1-EC47-BCCD-B0C2F63322C3}">
   <ds:schemaRefs>
     <ds:schemaRef ds:uri="http://schemas.openxmlformats.org/officeDocument/2006/bibliography"/>
   </ds:schemaRefs>

</xml_diff>